<commit_message>
added in AI features, Smash feature and documentation for them
added in AI features, Smash feature and documentation for them
</commit_message>
<xml_diff>
--- a/understanding all the code.docx
+++ b/understanding all the code.docx
@@ -44,7 +44,7 @@
         <w:t>operator to check which paddle we are dealing with, basically what way the ball is heading toward.</w:t>
       </w:r>
     </w:p>
-    <w:p xmlns:wp14="http://schemas.microsoft.com/office/word/2010/wordml" wp14:textId="6AB894F2">
+    <w:p xmlns:wp14="http://schemas.microsoft.com/office/word/2010/wordml" wp14:noSpellErr="1" wp14:textId="6AB894F2">
       <w:pPr>
         <w:pStyle w:val="ListParagraph"/>
         <w:numPr>
@@ -131,10 +131,10 @@
       </w:r>
       <w:r>
         <w:drawing>
-          <wp:inline xmlns:wp14="http://schemas.microsoft.com/office/word/2010/wordprocessingDrawing" wp14:editId="3FC4E103" wp14:anchorId="39E73560">
+          <wp:inline xmlns:wp14="http://schemas.microsoft.com/office/word/2010/wordprocessingDrawing" wp14:editId="2EF58C82" wp14:anchorId="39E73560">
             <wp:extent cx="4572000" cy="1857375"/>
             <wp:effectExtent l="0" t="0" r="0" b="0"/>
-            <wp:docPr id="555311013" name="picture" title=""/>
+            <wp:docPr id="1179185424" name="picture" title=""/>
             <wp:cNvGraphicFramePr>
               <a:graphicFrameLocks noChangeAspect="1"/>
             </wp:cNvGraphicFramePr>
@@ -146,7 +146,7 @@
                     <pic:cNvPicPr/>
                   </pic:nvPicPr>
                   <pic:blipFill>
-                    <a:blip r:embed="Re26d17a83c0940a4">
+                    <a:blip r:embed="R6dd9a9e431da4070">
                       <a:extLst>
                         <a:ext xmlns:a="http://schemas.openxmlformats.org/drawingml/2006/main" uri="{28A0092B-C50C-407E-A947-70E740481C1C}">
                           <a14:useLocalDpi val="0"/>
@@ -161,6 +161,245 @@
                     <a:xfrm>
                       <a:off x="0" y="0"/>
                       <a:ext cx="4572000" cy="1857375"/>
+                    </a:xfrm>
+                    <a:prstGeom prst="rect">
+                      <a:avLst/>
+                    </a:prstGeom>
+                  </pic:spPr>
+                </pic:pic>
+              </a:graphicData>
+            </a:graphic>
+          </wp:inline>
+        </w:drawing>
+      </w:r>
+    </w:p>
+    <w:p w14:noSpellErr="1">
+      <w:pPr>
+        <w:pStyle w:val="Normal"/>
+        <w:ind w:firstLine="720"/>
+      </w:pPr>
+    </w:p>
+    <w:p w14:noSpellErr="1">
+      <w:pPr>
+        <w:pStyle w:val="Normal"/>
+        <w:ind w:firstLine="720"/>
+      </w:pPr>
+    </w:p>
+    <w:p w14:noSpellErr="1">
+      <w:pPr>
+        <w:pStyle w:val="Normal"/>
+        <w:ind w:firstLine="720"/>
+      </w:pPr>
+    </w:p>
+    <w:p w14:noSpellErr="1">
+      <w:pPr>
+        <w:pStyle w:val="Normal"/>
+        <w:ind w:firstLine="720"/>
+      </w:pPr>
+    </w:p>
+    <w:p w14:noSpellErr="1">
+      <w:pPr>
+        <w:pStyle w:val="Normal"/>
+        <w:ind w:firstLine="720"/>
+      </w:pPr>
+    </w:p>
+    <w:p w14:noSpellErr="1">
+      <w:pPr>
+        <w:pStyle w:val="Normal"/>
+        <w:ind w:firstLine="720"/>
+      </w:pPr>
+    </w:p>
+    <w:p w14:noSpellErr="1">
+      <w:pPr>
+        <w:pStyle w:val="Normal"/>
+        <w:ind w:firstLine="720"/>
+      </w:pPr>
+    </w:p>
+    <w:p w14:noSpellErr="1">
+      <w:pPr>
+        <w:pStyle w:val="Normal"/>
+        <w:ind w:firstLine="720"/>
+      </w:pPr>
+    </w:p>
+    <w:p w14:noSpellErr="1">
+      <w:pPr>
+        <w:pStyle w:val="Normal"/>
+        <w:ind w:firstLine="720"/>
+      </w:pPr>
+    </w:p>
+    <w:p w14:noSpellErr="1">
+      <w:pPr>
+        <w:pStyle w:val="Normal"/>
+        <w:ind w:firstLine="0"/>
+      </w:pPr>
+      <w:r>
+        <w:rPr/>
+        <w:t>I</w:t>
+      </w:r>
+      <w:r>
+        <w:rPr/>
+        <w:t xml:space="preserve"> added the following code to the AI, this allowed the AI to move and follow the ball, and </w:t>
+      </w:r>
+      <w:r>
+        <w:rPr/>
+        <w:t>impossible to win</w:t>
+      </w:r>
+    </w:p>
+    <w:p w14:noSpellErr="1">
+      <w:pPr>
+        <w:pStyle w:val="Normal"/>
+        <w:ind w:firstLine="0"/>
+      </w:pPr>
+      <w:r>
+        <w:drawing>
+          <wp:inline wp14:editId="0AD031F3" wp14:anchorId="59C90FAA">
+            <wp:extent cx="3933825" cy="514350"/>
+            <wp:effectExtent l="0" t="0" r="0" b="0"/>
+            <wp:docPr id="1263073180" name="picture" title=""/>
+            <wp:cNvGraphicFramePr>
+              <a:graphicFrameLocks noChangeAspect="1"/>
+            </wp:cNvGraphicFramePr>
+            <a:graphic>
+              <a:graphicData uri="http://schemas.openxmlformats.org/drawingml/2006/picture">
+                <pic:pic>
+                  <pic:nvPicPr>
+                    <pic:cNvPr id="0" name="picture"/>
+                    <pic:cNvPicPr/>
+                  </pic:nvPicPr>
+                  <pic:blipFill>
+                    <a:blip r:embed="Rb4a72ffec16b4cad">
+                      <a:extLst>
+                        <a:ext xmlns:a="http://schemas.openxmlformats.org/drawingml/2006/main" uri="{28A0092B-C50C-407E-A947-70E740481C1C}">
+                          <a14:useLocalDpi val="0"/>
+                        </a:ext>
+                      </a:extLst>
+                    </a:blip>
+                    <a:stretch>
+                      <a:fillRect/>
+                    </a:stretch>
+                  </pic:blipFill>
+                  <pic:spPr>
+                    <a:xfrm>
+                      <a:off x="0" y="0"/>
+                      <a:ext cx="3933825" cy="514350"/>
+                    </a:xfrm>
+                    <a:prstGeom prst="rect">
+                      <a:avLst/>
+                    </a:prstGeom>
+                  </pic:spPr>
+                </pic:pic>
+              </a:graphicData>
+            </a:graphic>
+          </wp:inline>
+        </w:drawing>
+      </w:r>
+    </w:p>
+    <w:p w14:noSpellErr="1">
+      <w:pPr>
+        <w:pStyle w:val="Normal"/>
+        <w:ind w:firstLine="0"/>
+      </w:pPr>
+      <w:r>
+        <w:rPr/>
+        <w:t>I changed so it would actually be possible to beat the game!</w:t>
+      </w:r>
+    </w:p>
+    <w:p w14:noSpellErr="1">
+      <w:r>
+        <w:drawing>
+          <wp:inline wp14:editId="75DEAF7F" wp14:anchorId="2FE50C1A">
+            <wp:extent cx="4010025" cy="514350"/>
+            <wp:effectExtent l="0" t="0" r="0" b="0"/>
+            <wp:docPr id="374218316" name="picture" title=""/>
+            <wp:cNvGraphicFramePr>
+              <a:graphicFrameLocks noChangeAspect="1"/>
+            </wp:cNvGraphicFramePr>
+            <a:graphic>
+              <a:graphicData uri="http://schemas.openxmlformats.org/drawingml/2006/picture">
+                <pic:pic>
+                  <pic:nvPicPr>
+                    <pic:cNvPr id="0" name="picture"/>
+                    <pic:cNvPicPr/>
+                  </pic:nvPicPr>
+                  <pic:blipFill>
+                    <a:blip r:embed="R161aa77c80a94032">
+                      <a:extLst>
+                        <a:ext xmlns:a="http://schemas.openxmlformats.org/drawingml/2006/main" uri="{28A0092B-C50C-407E-A947-70E740481C1C}">
+                          <a14:useLocalDpi val="0"/>
+                        </a:ext>
+                      </a:extLst>
+                    </a:blip>
+                    <a:stretch>
+                      <a:fillRect/>
+                    </a:stretch>
+                  </pic:blipFill>
+                  <pic:spPr>
+                    <a:xfrm>
+                      <a:off x="0" y="0"/>
+                      <a:ext cx="4010025" cy="514350"/>
+                    </a:xfrm>
+                    <a:prstGeom prst="rect">
+                      <a:avLst/>
+                    </a:prstGeom>
+                  </pic:spPr>
+                </pic:pic>
+              </a:graphicData>
+            </a:graphic>
+          </wp:inline>
+        </w:drawing>
+      </w:r>
+    </w:p>
+    <w:p>
+      <w:pPr>
+        <w:pStyle w:val="Normal"/>
+      </w:pPr>
+      <w:r>
+        <w:rPr/>
+        <w:t>______</w:t>
+      </w:r>
+    </w:p>
+    <w:p w14:noSpellErr="1">
+      <w:pPr>
+        <w:pStyle w:val="Normal"/>
+      </w:pPr>
+      <w:r>
+        <w:rPr/>
+        <w:t xml:space="preserve">The game is very bland, to make it more interesting and more like tennis I implemented a smash system, it's very simple each time the paddle hits the ball it now smashes it </w:t>
+      </w:r>
+    </w:p>
+    <w:p w14:noSpellErr="1">
+      <w:r>
+        <w:drawing>
+          <wp:inline wp14:editId="23CC0238" wp14:anchorId="7C38EDEF">
+            <wp:extent cx="5476876" cy="609600"/>
+            <wp:effectExtent l="0" t="0" r="0" b="0"/>
+            <wp:docPr id="1145255666" name="picture" title=""/>
+            <wp:cNvGraphicFramePr>
+              <a:graphicFrameLocks noChangeAspect="1"/>
+            </wp:cNvGraphicFramePr>
+            <a:graphic>
+              <a:graphicData uri="http://schemas.openxmlformats.org/drawingml/2006/picture">
+                <pic:pic>
+                  <pic:nvPicPr>
+                    <pic:cNvPr id="0" name="picture"/>
+                    <pic:cNvPicPr/>
+                  </pic:nvPicPr>
+                  <pic:blipFill>
+                    <a:blip r:embed="Rdbad6b94bd7a4334">
+                      <a:extLst>
+                        <a:ext xmlns:a="http://schemas.openxmlformats.org/drawingml/2006/main" uri="{28A0092B-C50C-407E-A947-70E740481C1C}">
+                          <a14:useLocalDpi val="0"/>
+                        </a:ext>
+                      </a:extLst>
+                    </a:blip>
+                    <a:stretch>
+                      <a:fillRect/>
+                    </a:stretch>
+                  </pic:blipFill>
+                  <pic:spPr>
+                    <a:xfrm>
+                      <a:off x="0" y="0"/>
+                      <a:ext cx="5476876" cy="609600"/>
                     </a:xfrm>
                     <a:prstGeom prst="rect">
                       <a:avLst/>

</xml_diff>